<commit_message>
Updated reviews and fixed mistakes
</commit_message>
<xml_diff>
--- a/2-report/reviews/0-Word/4-Compte-rendu quatrieme semaine de stage.docx
+++ b/2-report/reviews/0-Word/4-Compte-rendu quatrieme semaine de stage.docx
@@ -19,7 +19,13 @@
         <w:rPr>
           <w:lang w:val="fr-FR"/>
         </w:rPr>
-        <w:t>troisième semaine de stage</w:t>
+        <w:t>quatrième</w:t>
+      </w:r>
+      <w:r>
+        <w:rPr>
+          <w:lang w:val="fr-FR"/>
+        </w:rPr>
+        <w:t xml:space="preserve"> semaine de stage</w:t>
       </w:r>
       <w:r>
         <w:rPr>
@@ -53,6 +59,74 @@
           <w:lang w:val="fr-FR"/>
         </w:rPr>
         <w:t>En me servant de l’angle d’inclinaison et du pitch de l’appareil, j’ai pu positionner els points en Y sur mon écran, du moins je le pensais, les tests terrains n’étant pas concluant, je continue de chercher les sources d’erreur, de nombreuses erreurs et piste me sont apparu à la fin de la semaine.</w:t>
+      </w:r>
+    </w:p>
+    <w:p>
+      <w:pPr>
+        <w:pStyle w:val="Heading1"/>
+        <w:rPr>
+          <w:lang w:val="fr-FR"/>
+        </w:rPr>
+      </w:pPr>
+      <w:r>
+        <w:rPr>
+          <w:lang w:val="fr-FR"/>
+        </w:rPr>
+        <w:t>Fonctionnement :</w:t>
+      </w:r>
+    </w:p>
+    <w:p>
+      <w:pPr>
+        <w:jc w:val="center"/>
+        <w:rPr>
+          <w:lang w:val="fr-FR"/>
+        </w:rPr>
+      </w:pPr>
+      <w:r>
+        <w:rPr>
+          <w:noProof/>
+        </w:rPr>
+        <w:drawing>
+          <wp:inline distT="0" distB="0" distL="0" distR="0">
+            <wp:extent cx="1809524" cy="1390476"/>
+            <wp:effectExtent l="0" t="0" r="635" b="635"/>
+            <wp:docPr id="2" name="Picture 2"/>
+            <wp:cNvGraphicFramePr>
+              <a:graphicFrameLocks xmlns:a="http://schemas.openxmlformats.org/drawingml/2006/main" noChangeAspect="1"/>
+            </wp:cNvGraphicFramePr>
+            <a:graphic xmlns:a="http://schemas.openxmlformats.org/drawingml/2006/main">
+              <a:graphicData uri="http://schemas.openxmlformats.org/drawingml/2006/picture">
+                <pic:pic xmlns:pic="http://schemas.openxmlformats.org/drawingml/2006/picture">
+                  <pic:nvPicPr>
+                    <pic:cNvPr id="2" name="GUID-15A662AD-0BC3-4894-AF83-BAB54095E4D8-web.png"/>
+                    <pic:cNvPicPr/>
+                  </pic:nvPicPr>
+                  <pic:blipFill>
+                    <a:blip r:embed="rId4">
+                      <a:extLst>
+                        <a:ext uri="{28A0092B-C50C-407E-A947-70E740481C1C}">
+                          <a14:useLocalDpi xmlns:a14="http://schemas.microsoft.com/office/drawing/2010/main" val="0"/>
+                        </a:ext>
+                      </a:extLst>
+                    </a:blip>
+                    <a:stretch>
+                      <a:fillRect/>
+                    </a:stretch>
+                  </pic:blipFill>
+                  <pic:spPr>
+                    <a:xfrm rot="16200000">
+                      <a:off x="0" y="0"/>
+                      <a:ext cx="1809524" cy="1390476"/>
+                    </a:xfrm>
+                    <a:prstGeom prst="rect">
+                      <a:avLst/>
+                    </a:prstGeom>
+                  </pic:spPr>
+                </pic:pic>
+              </a:graphicData>
+            </a:graphic>
+          </wp:inline>
+        </w:drawing>
       </w:r>
       <w:bookmarkStart w:id="0" w:name="_GoBack"/>
       <w:bookmarkEnd w:id="0"/>

</xml_diff>